<commit_message>
Transaktionen ausprogrammiert RSA Verschlüsselung begonnen
</commit_message>
<xml_diff>
--- a/Implementierungsprotokoll.docx
+++ b/Implementierungsprotokoll.docx
@@ -20,6 +20,32 @@
     <w:p>
       <w:r>
         <w:t>Das Grundgerüst für das Programm wurde implementiert, erste rudimentäre Sicherheitsüberprüfungen, einfaches Command Line-Programm wurde implementiert</w:t>
+      </w:r>
+    </w:p>
+    <w:p/>
+    <w:p>
+      <w:pPr>
+        <w:rPr>
+          <w:b/>
+          <w:bCs/>
+        </w:rPr>
+      </w:pPr>
+      <w:r>
+        <w:rPr>
+          <w:b/>
+          <w:bCs/>
+        </w:rPr>
+        <w:t>09.03.2020</w:t>
+      </w:r>
+    </w:p>
+    <w:p>
+      <w:r>
+        <w:t>Transaktionen inkl. Generierung fertig programmiert</w:t>
+      </w:r>
+    </w:p>
+    <w:p>
+      <w:r>
+        <w:t>RSA Verschlüsselung begonnen</w:t>
       </w:r>
       <w:bookmarkStart w:id="0" w:name="_GoBack"/>
       <w:bookmarkEnd w:id="0"/>

</xml_diff>